<commit_message>
Point to be discussed
</commit_message>
<xml_diff>
--- a/Seminar/Main_Points.docx
+++ b/Seminar/Main_Points.docx
@@ -13,9 +13,9 @@
     </w:p>
     <w:p/>
     <w:p>
-      <w:pPr>
-        <w:ind w:left="360"/>
-      </w:pPr>
+      <w:r>
+        <w:t>Points:</w:t>
+      </w:r>
     </w:p>
     <w:p>
       <w:pPr>
@@ -26,7 +26,7 @@
         </w:numPr>
       </w:pPr>
       <w:r>
-        <w:t>Both Approaches</w:t>
+        <w:t>Sponsor</w:t>
       </w:r>
     </w:p>
     <w:p>
@@ -38,7 +38,7 @@
         </w:numPr>
       </w:pPr>
       <w:r>
-        <w:t xml:space="preserve">Security </w:t>
+        <w:t>Both Approaches</w:t>
       </w:r>
     </w:p>
     <w:p>
@@ -50,7 +50,7 @@
         </w:numPr>
       </w:pPr>
       <w:r>
-        <w:t xml:space="preserve">Denoising </w:t>
+        <w:t xml:space="preserve">Security </w:t>
       </w:r>
     </w:p>
     <w:p>
@@ -62,7 +62,7 @@
         </w:numPr>
       </w:pPr>
       <w:r>
-        <w:t>Annotation</w:t>
+        <w:t xml:space="preserve">Denoising </w:t>
       </w:r>
     </w:p>
     <w:p>
@@ -74,11 +74,60 @@
         </w:numPr>
       </w:pPr>
       <w:r>
+        <w:t>Annotation</w:t>
+      </w:r>
+    </w:p>
+    <w:p>
+      <w:pPr>
+        <w:pStyle w:val="ListParagraph"/>
+        <w:numPr>
+          <w:ilvl w:val="0"/>
+          <w:numId w:val="1"/>
+        </w:numPr>
+      </w:pPr>
+      <w:r>
         <w:t>3 modes of operation from paper</w:t>
       </w:r>
     </w:p>
     <w:p>
       <w:pPr>
+        <w:pStyle w:val="ListParagraph"/>
+        <w:numPr>
+          <w:ilvl w:val="0"/>
+          <w:numId w:val="1"/>
+        </w:numPr>
+      </w:pPr>
+      <w:r>
+        <w:t>Tools</w:t>
+      </w:r>
+    </w:p>
+    <w:p>
+      <w:pPr>
+        <w:pStyle w:val="ListParagraph"/>
+        <w:numPr>
+          <w:ilvl w:val="0"/>
+          <w:numId w:val="1"/>
+        </w:numPr>
+      </w:pPr>
+      <w:r>
+        <w:t>Time lines</w:t>
+      </w:r>
+    </w:p>
+    <w:p>
+      <w:pPr>
+        <w:pStyle w:val="ListParagraph"/>
+        <w:numPr>
+          <w:ilvl w:val="0"/>
+          <w:numId w:val="1"/>
+        </w:numPr>
+      </w:pPr>
+      <w:r>
+        <w:t xml:space="preserve">Work Division ?? </w:t>
+      </w:r>
+    </w:p>
+    <w:p/>
+    <w:p>
+      <w:pPr>
         <w:pStyle w:val="Heading2"/>
       </w:pPr>
       <w:r>
@@ -99,6 +148,52 @@
       </w:pPr>
       <w:r>
         <w:t>Ignore at all:</w:t>
+      </w:r>
+    </w:p>
+    <w:p/>
+    <w:p>
+      <w:r>
+        <w:br w:type="page"/>
+      </w:r>
+    </w:p>
+    <w:p>
+      <w:r>
+        <w:lastRenderedPageBreak/>
+        <w:drawing>
+          <wp:inline distT="0" distB="0" distL="0" distR="0" wp14:anchorId="7A6C7D1E" wp14:editId="2F08DCF0">
+            <wp:extent cx="2298649" cy="1264257"/>
+            <wp:effectExtent l="0" t="0" r="6985" b="0"/>
+            <wp:docPr id="1177180027" name="Picture 1" descr="A timeline chart with white text and blue background&#10;&#10;Description automatically generated"/>
+            <wp:cNvGraphicFramePr>
+              <a:graphicFrameLocks xmlns:a="http://schemas.openxmlformats.org/drawingml/2006/main" noChangeAspect="1"/>
+            </wp:cNvGraphicFramePr>
+            <a:graphic xmlns:a="http://schemas.openxmlformats.org/drawingml/2006/main">
+              <a:graphicData uri="http://schemas.openxmlformats.org/drawingml/2006/picture">
+                <pic:pic xmlns:pic="http://schemas.openxmlformats.org/drawingml/2006/picture">
+                  <pic:nvPicPr>
+                    <pic:cNvPr id="1177180027" name="Picture 1" descr="A timeline chart with white text and blue background&#10;&#10;Description automatically generated"/>
+                    <pic:cNvPicPr/>
+                  </pic:nvPicPr>
+                  <pic:blipFill>
+                    <a:blip r:embed="rId5"/>
+                    <a:stretch>
+                      <a:fillRect/>
+                    </a:stretch>
+                  </pic:blipFill>
+                  <pic:spPr>
+                    <a:xfrm>
+                      <a:off x="0" y="0"/>
+                      <a:ext cx="2309281" cy="1270105"/>
+                    </a:xfrm>
+                    <a:prstGeom prst="rect">
+                      <a:avLst/>
+                    </a:prstGeom>
+                  </pic:spPr>
+                </pic:pic>
+              </a:graphicData>
+            </a:graphic>
+          </wp:inline>
+        </w:drawing>
       </w:r>
     </w:p>
     <w:sectPr>

</xml_diff>